<commit_message>
Add : Optional console display
</commit_message>
<xml_diff>
--- a/GuideInstallation.docx
+++ b/GuideInstallation.docx
@@ -9,17 +9,13 @@
           <w:rFonts w:cstheme="majorHAnsi"/>
         </w:rPr>
       </w:pPr>
+      <w:bookmarkStart w:id="0" w:name="_GoBack"/>
+      <w:bookmarkEnd w:id="0"/>
       <w:r>
         <w:rPr>
           <w:rFonts w:cstheme="majorHAnsi"/>
         </w:rPr>
-        <w:t>Manuel d’</w:t>
-      </w:r>
-      <w:r>
-        <w:rPr>
-          <w:rFonts w:cstheme="majorHAnsi"/>
-        </w:rPr>
-        <w:t>installation</w:t>
+        <w:t>Manuel d’installation</w:t>
       </w:r>
     </w:p>
     <w:p>
@@ -259,23 +255,7 @@
           <w:sz w:val="24"/>
           <w:szCs w:val="24"/>
         </w:rPr>
-        <w:t xml:space="preserve">Avoir </w:t>
-      </w:r>
-      <w:r>
-        <w:rPr>
-          <w:rFonts w:asciiTheme="majorHAnsi" w:hAnsiTheme="majorHAnsi" w:cstheme="majorHAnsi"/>
-          <w:sz w:val="24"/>
-          <w:szCs w:val="24"/>
-        </w:rPr>
-        <w:t>MinGW32</w:t>
-      </w:r>
-      <w:r>
-        <w:rPr>
-          <w:rFonts w:asciiTheme="majorHAnsi" w:hAnsiTheme="majorHAnsi" w:cstheme="majorHAnsi"/>
-          <w:sz w:val="24"/>
-          <w:szCs w:val="24"/>
-        </w:rPr>
-        <w:t xml:space="preserve"> d’installé sur sa machine Windows</w:t>
+        <w:t>Avoir MinGW32 d’installé sur sa machine Windows</w:t>
       </w:r>
     </w:p>
     <w:p>
@@ -308,16 +288,7 @@
         <w:jc w:val="left"/>
       </w:pPr>
       <w:r>
-        <w:t>1</w:t>
-      </w:r>
-      <w:r>
-        <w:t xml:space="preserve"> |</w:t>
-      </w:r>
-      <w:r>
-        <w:t xml:space="preserve"> </w:t>
-      </w:r>
-      <w:r>
-        <w:t>Récupération du dossier</w:t>
+        <w:t>1 | Récupération du dossier</w:t>
       </w:r>
     </w:p>
     <w:p>
@@ -575,16 +546,36 @@
           <w:color w:val="333333"/>
           <w:lang w:val="en-GB"/>
         </w:rPr>
-        <w:t xml:space="preserve">$ </w:t>
-      </w:r>
+        <w:t xml:space="preserve">$ gcc -o </w:t>
+      </w:r>
+      <w:proofErr w:type="spellStart"/>
       <w:r>
         <w:rPr>
           <w:rFonts w:asciiTheme="majorHAnsi" w:hAnsiTheme="majorHAnsi" w:cstheme="majorHAnsi"/>
           <w:color w:val="333333"/>
           <w:lang w:val="en-GB"/>
         </w:rPr>
-        <w:t>gcc -o rpilogs rpi_log_severalDevices.c</w:t>
-      </w:r>
+        <w:t>rpilogs</w:t>
+      </w:r>
+      <w:proofErr w:type="spellEnd"/>
+      <w:r>
+        <w:rPr>
+          <w:rFonts w:asciiTheme="majorHAnsi" w:hAnsiTheme="majorHAnsi" w:cstheme="majorHAnsi"/>
+          <w:color w:val="333333"/>
+          <w:lang w:val="en-GB"/>
+        </w:rPr>
+        <w:t xml:space="preserve"> </w:t>
+      </w:r>
+      <w:proofErr w:type="spellStart"/>
+      <w:r>
+        <w:rPr>
+          <w:rFonts w:asciiTheme="majorHAnsi" w:hAnsiTheme="majorHAnsi" w:cstheme="majorHAnsi"/>
+          <w:color w:val="333333"/>
+          <w:lang w:val="en-GB"/>
+        </w:rPr>
+        <w:t>rpi_log_severalDevices.c</w:t>
+      </w:r>
+      <w:proofErr w:type="spellEnd"/>
     </w:p>
     <w:p>
       <w:pPr>
@@ -607,14 +598,12 @@
         <w:rPr>
           <w:b/>
           <w:bCs/>
-          <w:lang w:val="en-GB"/>
         </w:rPr>
       </w:pPr>
       <w:r>
         <w:rPr>
           <w:b/>
           <w:bCs/>
-          <w:lang w:val="en-GB"/>
         </w:rPr>
         <w:t>Carte Intermédiaire</w:t>
       </w:r>
@@ -704,6 +693,23 @@
           <w:sz w:val="24"/>
           <w:szCs w:val="24"/>
         </w:rPr>
+        <w:t>Ou télécharger le zip du dossier si vous n’avez pas git.</w:t>
+      </w:r>
+    </w:p>
+    <w:p>
+      <w:pPr>
+        <w:rPr>
+          <w:rFonts w:asciiTheme="majorHAnsi" w:hAnsiTheme="majorHAnsi" w:cstheme="majorHAnsi"/>
+          <w:sz w:val="24"/>
+          <w:szCs w:val="24"/>
+        </w:rPr>
+      </w:pPr>
+      <w:r>
+        <w:rPr>
+          <w:rFonts w:asciiTheme="majorHAnsi" w:hAnsiTheme="majorHAnsi" w:cstheme="majorHAnsi"/>
+          <w:sz w:val="24"/>
+          <w:szCs w:val="24"/>
+        </w:rPr>
         <w:t>Il faut ensuite se localiser dans le dossier :</w:t>
       </w:r>
     </w:p>
@@ -747,6 +753,9 @@
         <w:pStyle w:val="Titre2"/>
         <w:spacing w:after="300"/>
         <w:jc w:val="left"/>
+        <w:rPr>
+          <w:lang w:val="en-GB"/>
+        </w:rPr>
       </w:pPr>
     </w:p>
     <w:p>
@@ -754,32 +763,418 @@
         <w:pStyle w:val="Titre2"/>
         <w:spacing w:after="300"/>
         <w:jc w:val="left"/>
-      </w:pPr>
-      <w:r>
-        <w:t>2</w:t>
-      </w:r>
-      <w:r>
-        <w:t xml:space="preserve"> | </w:t>
-      </w:r>
-      <w:r>
-        <w:t>Compilation</w:t>
-      </w:r>
-    </w:p>
-    <w:p>
-      <w:pPr>
-        <w:rPr>
-          <w:rFonts w:asciiTheme="majorHAnsi" w:hAnsiTheme="majorHAnsi" w:cstheme="majorHAnsi"/>
-          <w:sz w:val="24"/>
-          <w:szCs w:val="24"/>
-        </w:rPr>
-      </w:pPr>
-      <w:r>
-        <w:rPr>
-          <w:rFonts w:asciiTheme="majorHAnsi" w:hAnsiTheme="majorHAnsi" w:cstheme="majorHAnsi"/>
-          <w:sz w:val="24"/>
-          <w:szCs w:val="24"/>
-        </w:rPr>
-        <w:t xml:space="preserve">Ouvrir une invite de commande dans le dossier courant et exécuter la commande suivante : </w:t>
+        <w:rPr>
+          <w:lang w:val="en-GB"/>
+        </w:rPr>
+      </w:pPr>
+      <w:r>
+        <w:rPr>
+          <w:lang w:val="en-GB"/>
+        </w:rPr>
+        <w:t>2 | Compilation</w:t>
+      </w:r>
+    </w:p>
+    <w:p>
+      <w:pPr>
+        <w:rPr>
+          <w:rFonts w:asciiTheme="majorHAnsi" w:hAnsiTheme="majorHAnsi" w:cstheme="majorHAnsi"/>
+          <w:sz w:val="24"/>
+          <w:szCs w:val="24"/>
+        </w:rPr>
+      </w:pPr>
+      <w:r>
+        <w:rPr>
+          <w:rFonts w:asciiTheme="majorHAnsi" w:hAnsiTheme="majorHAnsi" w:cstheme="majorHAnsi"/>
+          <w:sz w:val="24"/>
+          <w:szCs w:val="24"/>
+        </w:rPr>
+        <w:t xml:space="preserve">Avant toute compilation, il faut attribuer une nouvelle adresse i2c à la carte différente des autres déjà attribués. </w:t>
+      </w:r>
+    </w:p>
+    <w:p>
+      <w:pPr>
+        <w:rPr>
+          <w:rFonts w:asciiTheme="majorHAnsi" w:hAnsiTheme="majorHAnsi" w:cstheme="majorHAnsi"/>
+          <w:sz w:val="24"/>
+          <w:szCs w:val="24"/>
+        </w:rPr>
+      </w:pPr>
+      <w:r>
+        <w:rPr>
+          <w:rFonts w:asciiTheme="majorHAnsi" w:hAnsiTheme="majorHAnsi" w:cstheme="majorHAnsi"/>
+          <w:sz w:val="24"/>
+          <w:szCs w:val="24"/>
+        </w:rPr>
+        <w:t xml:space="preserve">Pour cela, on peut modifier soit même le code ou </w:t>
+      </w:r>
+      <w:r>
+        <w:rPr>
+          <w:rFonts w:asciiTheme="majorHAnsi" w:hAnsiTheme="majorHAnsi" w:cstheme="majorHAnsi"/>
+          <w:sz w:val="24"/>
+          <w:szCs w:val="24"/>
+        </w:rPr>
+        <w:t xml:space="preserve">générer </w:t>
+      </w:r>
+      <w:r>
+        <w:rPr>
+          <w:rFonts w:asciiTheme="majorHAnsi" w:hAnsiTheme="majorHAnsi" w:cstheme="majorHAnsi"/>
+          <w:sz w:val="24"/>
+          <w:szCs w:val="24"/>
+        </w:rPr>
+        <w:t xml:space="preserve">celui-ci avec </w:t>
+      </w:r>
+      <w:proofErr w:type="spellStart"/>
+      <w:r>
+        <w:rPr>
+          <w:rFonts w:asciiTheme="majorHAnsi" w:hAnsiTheme="majorHAnsi" w:cstheme="majorHAnsi"/>
+          <w:sz w:val="24"/>
+          <w:szCs w:val="24"/>
+        </w:rPr>
+        <w:t>CubeMX</w:t>
+      </w:r>
+      <w:proofErr w:type="spellEnd"/>
+      <w:r>
+        <w:rPr>
+          <w:rFonts w:asciiTheme="majorHAnsi" w:hAnsiTheme="majorHAnsi" w:cstheme="majorHAnsi"/>
+          <w:sz w:val="24"/>
+          <w:szCs w:val="24"/>
+        </w:rPr>
+        <w:t>.</w:t>
+      </w:r>
+    </w:p>
+    <w:p>
+      <w:pPr>
+        <w:rPr>
+          <w:rFonts w:asciiTheme="majorHAnsi" w:hAnsiTheme="majorHAnsi" w:cstheme="majorHAnsi"/>
+          <w:sz w:val="24"/>
+          <w:szCs w:val="24"/>
+        </w:rPr>
+      </w:pPr>
+      <w:r>
+        <w:rPr>
+          <w:rFonts w:asciiTheme="majorHAnsi" w:hAnsiTheme="majorHAnsi" w:cstheme="majorHAnsi"/>
+          <w:sz w:val="24"/>
+          <w:szCs w:val="24"/>
+        </w:rPr>
+        <w:t xml:space="preserve">Pour générer le code avec </w:t>
+      </w:r>
+      <w:proofErr w:type="spellStart"/>
+      <w:r>
+        <w:rPr>
+          <w:rFonts w:asciiTheme="majorHAnsi" w:hAnsiTheme="majorHAnsi" w:cstheme="majorHAnsi"/>
+          <w:sz w:val="24"/>
+          <w:szCs w:val="24"/>
+        </w:rPr>
+        <w:t>cubeMX</w:t>
+      </w:r>
+      <w:proofErr w:type="spellEnd"/>
+      <w:r>
+        <w:rPr>
+          <w:rFonts w:asciiTheme="majorHAnsi" w:hAnsiTheme="majorHAnsi" w:cstheme="majorHAnsi"/>
+          <w:sz w:val="24"/>
+          <w:szCs w:val="24"/>
+        </w:rPr>
+        <w:t xml:space="preserve">, il faut ouvrir l’application aller dans File </w:t>
+      </w:r>
+      <w:r>
+        <w:rPr>
+          <w:rFonts w:asciiTheme="majorHAnsi" w:hAnsiTheme="majorHAnsi" w:cstheme="majorHAnsi"/>
+          <w:sz w:val="24"/>
+          <w:szCs w:val="24"/>
+        </w:rPr>
+        <w:sym w:font="Wingdings" w:char="F0E0"/>
+      </w:r>
+      <w:r>
+        <w:rPr>
+          <w:rFonts w:asciiTheme="majorHAnsi" w:hAnsiTheme="majorHAnsi" w:cstheme="majorHAnsi"/>
+          <w:sz w:val="24"/>
+          <w:szCs w:val="24"/>
+        </w:rPr>
+        <w:t xml:space="preserve"> </w:t>
+      </w:r>
+      <w:proofErr w:type="spellStart"/>
+      <w:r>
+        <w:rPr>
+          <w:rFonts w:asciiTheme="majorHAnsi" w:hAnsiTheme="majorHAnsi" w:cstheme="majorHAnsi"/>
+          <w:sz w:val="24"/>
+          <w:szCs w:val="24"/>
+        </w:rPr>
+        <w:t>Load</w:t>
+      </w:r>
+      <w:proofErr w:type="spellEnd"/>
+      <w:r>
+        <w:rPr>
+          <w:rFonts w:asciiTheme="majorHAnsi" w:hAnsiTheme="majorHAnsi" w:cstheme="majorHAnsi"/>
+          <w:sz w:val="24"/>
+          <w:szCs w:val="24"/>
+        </w:rPr>
+        <w:t xml:space="preserve"> Project et sélectionner le fichier </w:t>
+      </w:r>
+      <w:proofErr w:type="gramStart"/>
+      <w:r>
+        <w:rPr>
+          <w:rFonts w:asciiTheme="majorHAnsi" w:hAnsiTheme="majorHAnsi" w:cstheme="majorHAnsi"/>
+          <w:sz w:val="24"/>
+          <w:szCs w:val="24"/>
+        </w:rPr>
+        <w:t>en .</w:t>
+      </w:r>
+      <w:proofErr w:type="spellStart"/>
+      <w:r>
+        <w:rPr>
+          <w:rFonts w:asciiTheme="majorHAnsi" w:hAnsiTheme="majorHAnsi" w:cstheme="majorHAnsi"/>
+          <w:sz w:val="24"/>
+          <w:szCs w:val="24"/>
+        </w:rPr>
+        <w:t>ioc</w:t>
+      </w:r>
+      <w:proofErr w:type="spellEnd"/>
+      <w:proofErr w:type="gramEnd"/>
+      <w:r>
+        <w:rPr>
+          <w:rFonts w:asciiTheme="majorHAnsi" w:hAnsiTheme="majorHAnsi" w:cstheme="majorHAnsi"/>
+          <w:sz w:val="24"/>
+          <w:szCs w:val="24"/>
+        </w:rPr>
+        <w:t>.</w:t>
+      </w:r>
+    </w:p>
+    <w:p>
+      <w:pPr>
+        <w:rPr>
+          <w:rFonts w:asciiTheme="majorHAnsi" w:hAnsiTheme="majorHAnsi" w:cstheme="majorHAnsi"/>
+          <w:sz w:val="24"/>
+          <w:szCs w:val="24"/>
+        </w:rPr>
+      </w:pPr>
+      <w:r>
+        <w:rPr>
+          <w:rFonts w:asciiTheme="majorHAnsi" w:hAnsiTheme="majorHAnsi" w:cstheme="majorHAnsi"/>
+          <w:sz w:val="24"/>
+          <w:szCs w:val="24"/>
+        </w:rPr>
+        <w:t xml:space="preserve">Par la suite sélectionner </w:t>
+      </w:r>
+      <w:proofErr w:type="spellStart"/>
+      <w:r>
+        <w:rPr>
+          <w:rFonts w:asciiTheme="majorHAnsi" w:hAnsiTheme="majorHAnsi" w:cstheme="majorHAnsi"/>
+          <w:sz w:val="24"/>
+          <w:szCs w:val="24"/>
+        </w:rPr>
+        <w:t>connectivity</w:t>
+      </w:r>
+      <w:proofErr w:type="spellEnd"/>
+      <w:r>
+        <w:rPr>
+          <w:rFonts w:asciiTheme="majorHAnsi" w:hAnsiTheme="majorHAnsi" w:cstheme="majorHAnsi"/>
+          <w:sz w:val="24"/>
+          <w:szCs w:val="24"/>
+        </w:rPr>
+        <w:t> </w:t>
+      </w:r>
+      <w:r>
+        <w:rPr>
+          <w:rFonts w:asciiTheme="majorHAnsi" w:hAnsiTheme="majorHAnsi" w:cstheme="majorHAnsi"/>
+          <w:sz w:val="24"/>
+          <w:szCs w:val="24"/>
+        </w:rPr>
+        <w:sym w:font="Wingdings" w:char="F0E0"/>
+      </w:r>
+      <w:r>
+        <w:rPr>
+          <w:rFonts w:asciiTheme="majorHAnsi" w:hAnsiTheme="majorHAnsi" w:cstheme="majorHAnsi"/>
+          <w:sz w:val="24"/>
+          <w:szCs w:val="24"/>
+        </w:rPr>
+        <w:t xml:space="preserve"> i2c1 </w:t>
+      </w:r>
+      <w:r>
+        <w:rPr>
+          <w:rFonts w:asciiTheme="majorHAnsi" w:hAnsiTheme="majorHAnsi" w:cstheme="majorHAnsi"/>
+          <w:sz w:val="24"/>
+          <w:szCs w:val="24"/>
+        </w:rPr>
+        <w:sym w:font="Wingdings" w:char="F0E0"/>
+      </w:r>
+      <w:r>
+        <w:rPr>
+          <w:rFonts w:asciiTheme="majorHAnsi" w:hAnsiTheme="majorHAnsi" w:cstheme="majorHAnsi"/>
+          <w:sz w:val="24"/>
+          <w:szCs w:val="24"/>
+        </w:rPr>
+        <w:t xml:space="preserve"> </w:t>
+      </w:r>
+      <w:proofErr w:type="spellStart"/>
+      <w:r>
+        <w:rPr>
+          <w:rFonts w:asciiTheme="majorHAnsi" w:hAnsiTheme="majorHAnsi" w:cstheme="majorHAnsi"/>
+          <w:sz w:val="24"/>
+          <w:szCs w:val="24"/>
+        </w:rPr>
+        <w:t>Parameter</w:t>
+      </w:r>
+      <w:proofErr w:type="spellEnd"/>
+      <w:r>
+        <w:rPr>
+          <w:rFonts w:asciiTheme="majorHAnsi" w:hAnsiTheme="majorHAnsi" w:cstheme="majorHAnsi"/>
+          <w:sz w:val="24"/>
+          <w:szCs w:val="24"/>
+        </w:rPr>
+        <w:t xml:space="preserve"> settings et modifier le paramètre </w:t>
+      </w:r>
+      <w:proofErr w:type="spellStart"/>
+      <w:r>
+        <w:rPr>
+          <w:rFonts w:asciiTheme="majorHAnsi" w:hAnsiTheme="majorHAnsi" w:cstheme="majorHAnsi"/>
+          <w:sz w:val="24"/>
+          <w:szCs w:val="24"/>
+        </w:rPr>
+        <w:t>Primary</w:t>
+      </w:r>
+      <w:proofErr w:type="spellEnd"/>
+      <w:r>
+        <w:rPr>
+          <w:rFonts w:asciiTheme="majorHAnsi" w:hAnsiTheme="majorHAnsi" w:cstheme="majorHAnsi"/>
+          <w:sz w:val="24"/>
+          <w:szCs w:val="24"/>
+        </w:rPr>
+        <w:t xml:space="preserve"> Slave </w:t>
+      </w:r>
+      <w:proofErr w:type="spellStart"/>
+      <w:r>
+        <w:rPr>
+          <w:rFonts w:asciiTheme="majorHAnsi" w:hAnsiTheme="majorHAnsi" w:cstheme="majorHAnsi"/>
+          <w:sz w:val="24"/>
+          <w:szCs w:val="24"/>
+        </w:rPr>
+        <w:t>address</w:t>
+      </w:r>
+      <w:proofErr w:type="spellEnd"/>
+      <w:r>
+        <w:rPr>
+          <w:rFonts w:asciiTheme="majorHAnsi" w:hAnsiTheme="majorHAnsi" w:cstheme="majorHAnsi"/>
+          <w:sz w:val="24"/>
+          <w:szCs w:val="24"/>
+        </w:rPr>
+        <w:t xml:space="preserve"> avec l’adresse voulue.</w:t>
+      </w:r>
+    </w:p>
+    <w:p>
+      <w:pPr>
+        <w:rPr>
+          <w:rFonts w:asciiTheme="majorHAnsi" w:hAnsiTheme="majorHAnsi" w:cstheme="majorHAnsi"/>
+          <w:sz w:val="24"/>
+          <w:szCs w:val="24"/>
+        </w:rPr>
+      </w:pPr>
+    </w:p>
+    <w:p>
+      <w:pPr>
+        <w:rPr>
+          <w:rFonts w:asciiTheme="majorHAnsi" w:hAnsiTheme="majorHAnsi" w:cstheme="majorHAnsi"/>
+          <w:sz w:val="24"/>
+          <w:szCs w:val="24"/>
+        </w:rPr>
+      </w:pPr>
+    </w:p>
+    <w:p>
+      <w:pPr>
+        <w:rPr>
+          <w:rFonts w:asciiTheme="majorHAnsi" w:hAnsiTheme="majorHAnsi" w:cstheme="majorHAnsi"/>
+          <w:sz w:val="24"/>
+          <w:szCs w:val="24"/>
+        </w:rPr>
+      </w:pPr>
+    </w:p>
+    <w:p>
+      <w:pPr>
+        <w:rPr>
+          <w:rFonts w:asciiTheme="majorHAnsi" w:hAnsiTheme="majorHAnsi" w:cstheme="majorHAnsi"/>
+          <w:sz w:val="24"/>
+          <w:szCs w:val="24"/>
+        </w:rPr>
+      </w:pPr>
+      <w:r>
+        <w:rPr>
+          <w:rFonts w:asciiTheme="majorHAnsi" w:hAnsiTheme="majorHAnsi" w:cstheme="majorHAnsi"/>
+          <w:sz w:val="24"/>
+          <w:szCs w:val="24"/>
+        </w:rPr>
+        <w:lastRenderedPageBreak/>
+        <w:t xml:space="preserve">Pour modifier soit même l’adresse, il faut ouvrir le fichier </w:t>
+      </w:r>
+      <w:proofErr w:type="spellStart"/>
+      <w:r>
+        <w:rPr>
+          <w:rFonts w:asciiTheme="majorHAnsi" w:hAnsiTheme="majorHAnsi" w:cstheme="majorHAnsi"/>
+          <w:sz w:val="24"/>
+          <w:szCs w:val="24"/>
+        </w:rPr>
+        <w:t>main.c</w:t>
+      </w:r>
+      <w:proofErr w:type="spellEnd"/>
+      <w:r>
+        <w:rPr>
+          <w:rFonts w:asciiTheme="majorHAnsi" w:hAnsiTheme="majorHAnsi" w:cstheme="majorHAnsi"/>
+          <w:sz w:val="24"/>
+          <w:szCs w:val="24"/>
+        </w:rPr>
+        <w:t xml:space="preserve"> et modifier la variable de préprocesseur </w:t>
+      </w:r>
+      <w:r>
+        <w:rPr>
+          <w:rFonts w:asciiTheme="majorHAnsi" w:hAnsiTheme="majorHAnsi" w:cstheme="majorHAnsi"/>
+          <w:b/>
+          <w:bCs/>
+          <w:sz w:val="24"/>
+          <w:szCs w:val="24"/>
+        </w:rPr>
+        <w:t>I2C_ADDRESS</w:t>
+      </w:r>
+      <w:r>
+        <w:rPr>
+          <w:rFonts w:asciiTheme="majorHAnsi" w:hAnsiTheme="majorHAnsi" w:cstheme="majorHAnsi"/>
+          <w:sz w:val="24"/>
+          <w:szCs w:val="24"/>
+        </w:rPr>
+        <w:t xml:space="preserve"> avec l’adresse précédemment assigné incrémenté de 1 (pour un fonctionnement optimal les adresses doivent se suivre). </w:t>
+      </w:r>
+    </w:p>
+    <w:p>
+      <w:pPr>
+        <w:spacing w:line="259" w:lineRule="auto"/>
+        <w:rPr>
+          <w:rFonts w:asciiTheme="majorHAnsi" w:hAnsiTheme="majorHAnsi" w:cstheme="majorHAnsi"/>
+          <w:sz w:val="24"/>
+          <w:szCs w:val="24"/>
+        </w:rPr>
+      </w:pPr>
+      <w:r>
+        <w:rPr>
+          <w:rFonts w:asciiTheme="majorHAnsi" w:hAnsiTheme="majorHAnsi" w:cstheme="majorHAnsi"/>
+          <w:sz w:val="24"/>
+          <w:szCs w:val="24"/>
+        </w:rPr>
+        <w:t>Ensuite, il faut se rendre dans la définition de la fonction MX_I2C1_Init(</w:t>
+      </w:r>
+      <w:proofErr w:type="spellStart"/>
+      <w:r>
+        <w:rPr>
+          <w:rFonts w:asciiTheme="majorHAnsi" w:hAnsiTheme="majorHAnsi" w:cstheme="majorHAnsi"/>
+          <w:sz w:val="24"/>
+          <w:szCs w:val="24"/>
+        </w:rPr>
+        <w:t>void</w:t>
+      </w:r>
+      <w:proofErr w:type="spellEnd"/>
+      <w:r>
+        <w:rPr>
+          <w:rFonts w:asciiTheme="majorHAnsi" w:hAnsiTheme="majorHAnsi" w:cstheme="majorHAnsi"/>
+          <w:sz w:val="24"/>
+          <w:szCs w:val="24"/>
+        </w:rPr>
+        <w:t xml:space="preserve">) et modifier la ligne d’initialisation de l’adresse </w:t>
       </w:r>
     </w:p>
     <w:p>
@@ -802,17 +1197,151 @@
         <w:rPr>
           <w:rFonts w:asciiTheme="majorHAnsi" w:hAnsiTheme="majorHAnsi" w:cstheme="majorHAnsi"/>
           <w:color w:val="333333"/>
+          <w:sz w:val="20"/>
+          <w:szCs w:val="20"/>
           <w:lang w:val="en-GB"/>
         </w:rPr>
-        <w:t xml:space="preserve">$ </w:t>
+        <w:t>h</w:t>
       </w:r>
       <w:r>
         <w:rPr>
           <w:rFonts w:asciiTheme="majorHAnsi" w:hAnsiTheme="majorHAnsi" w:cstheme="majorHAnsi"/>
           <w:color w:val="333333"/>
+          <w:sz w:val="20"/>
+          <w:szCs w:val="20"/>
           <w:lang w:val="en-GB"/>
         </w:rPr>
-        <w:t>mingw32-make</w:t>
+        <w:t>i2c1.Init</w:t>
+      </w:r>
+      <w:r>
+        <w:rPr>
+          <w:rFonts w:asciiTheme="majorHAnsi" w:hAnsiTheme="majorHAnsi" w:cstheme="majorHAnsi"/>
+          <w:color w:val="333333"/>
+          <w:sz w:val="20"/>
+          <w:szCs w:val="20"/>
+          <w:lang w:val="en-GB"/>
+        </w:rPr>
+        <w:t>.OwnAddress1 = 16;</w:t>
+      </w:r>
+    </w:p>
+    <w:p>
+      <w:pPr>
+        <w:rPr>
+          <w:rFonts w:asciiTheme="majorHAnsi" w:hAnsiTheme="majorHAnsi" w:cstheme="majorHAnsi"/>
+          <w:sz w:val="24"/>
+          <w:szCs w:val="24"/>
+          <w:lang w:val="en-GB"/>
+        </w:rPr>
+      </w:pPr>
+      <w:r>
+        <w:rPr>
+          <w:rFonts w:asciiTheme="majorHAnsi" w:hAnsiTheme="majorHAnsi" w:cstheme="majorHAnsi"/>
+          <w:sz w:val="24"/>
+          <w:szCs w:val="24"/>
+          <w:lang w:val="en-GB"/>
+        </w:rPr>
+        <w:t>P</w:t>
+      </w:r>
+      <w:r>
+        <w:rPr>
+          <w:rFonts w:asciiTheme="majorHAnsi" w:hAnsiTheme="majorHAnsi" w:cstheme="majorHAnsi"/>
+          <w:sz w:val="24"/>
+          <w:szCs w:val="24"/>
+          <w:lang w:val="en-GB"/>
+        </w:rPr>
+        <w:t xml:space="preserve">ar : </w:t>
+      </w:r>
+    </w:p>
+    <w:p>
+      <w:pPr>
+        <w:pStyle w:val="NormalWeb"/>
+        <w:pBdr>
+          <w:top w:val="single" w:sz="6" w:space="12" w:color="E6E9EE"/>
+          <w:left w:val="single" w:sz="6" w:space="12" w:color="E6E9EE"/>
+          <w:bottom w:val="single" w:sz="6" w:space="12" w:color="E6E9EE"/>
+          <w:right w:val="single" w:sz="6" w:space="12" w:color="E6E9EE"/>
+        </w:pBdr>
+        <w:shd w:val="clear" w:color="auto" w:fill="FFFFFF"/>
+        <w:spacing w:before="147" w:beforeAutospacing="0" w:after="147" w:line="363" w:lineRule="atLeast"/>
+        <w:rPr>
+          <w:rFonts w:asciiTheme="majorHAnsi" w:hAnsiTheme="majorHAnsi" w:cstheme="majorHAnsi"/>
+          <w:lang w:val="en-GB"/>
+        </w:rPr>
+      </w:pPr>
+      <w:r>
+        <w:rPr>
+          <w:rFonts w:asciiTheme="majorHAnsi" w:hAnsiTheme="majorHAnsi" w:cstheme="majorHAnsi"/>
+          <w:color w:val="333333"/>
+          <w:sz w:val="20"/>
+          <w:szCs w:val="20"/>
+          <w:lang w:val="en-GB"/>
+        </w:rPr>
+        <w:t>hi2c1.Init.OwnAddress1 = I2C_ADDRESS &lt;&lt; 1;</w:t>
+      </w:r>
+    </w:p>
+    <w:p>
+      <w:pPr>
+        <w:rPr>
+          <w:rFonts w:asciiTheme="majorHAnsi" w:hAnsiTheme="majorHAnsi" w:cstheme="majorHAnsi"/>
+          <w:sz w:val="24"/>
+          <w:szCs w:val="24"/>
+        </w:rPr>
+      </w:pPr>
+      <w:r>
+        <w:rPr>
+          <w:rFonts w:asciiTheme="majorHAnsi" w:hAnsiTheme="majorHAnsi" w:cstheme="majorHAnsi"/>
+          <w:sz w:val="24"/>
+          <w:szCs w:val="24"/>
+        </w:rPr>
+        <w:t>Maintenant que l’adresse a é</w:t>
+      </w:r>
+      <w:r>
+        <w:rPr>
+          <w:rFonts w:asciiTheme="majorHAnsi" w:hAnsiTheme="majorHAnsi" w:cstheme="majorHAnsi"/>
+          <w:sz w:val="24"/>
+          <w:szCs w:val="24"/>
+        </w:rPr>
+        <w:t>té modifié vous pouvez compiler.</w:t>
+      </w:r>
+    </w:p>
+    <w:p>
+      <w:pPr>
+        <w:rPr>
+          <w:rFonts w:asciiTheme="majorHAnsi" w:hAnsiTheme="majorHAnsi" w:cstheme="majorHAnsi"/>
+          <w:sz w:val="24"/>
+          <w:szCs w:val="24"/>
+        </w:rPr>
+      </w:pPr>
+      <w:r>
+        <w:rPr>
+          <w:rFonts w:asciiTheme="majorHAnsi" w:hAnsiTheme="majorHAnsi" w:cstheme="majorHAnsi"/>
+          <w:sz w:val="24"/>
+          <w:szCs w:val="24"/>
+        </w:rPr>
+        <w:t xml:space="preserve">Ouvrir une invite de commande dans le dossier courant et exécuter la commande suivante : </w:t>
+      </w:r>
+    </w:p>
+    <w:p>
+      <w:pPr>
+        <w:pStyle w:val="NormalWeb"/>
+        <w:pBdr>
+          <w:top w:val="single" w:sz="6" w:space="12" w:color="E6E9EE"/>
+          <w:left w:val="single" w:sz="6" w:space="12" w:color="E6E9EE"/>
+          <w:bottom w:val="single" w:sz="6" w:space="12" w:color="E6E9EE"/>
+          <w:right w:val="single" w:sz="6" w:space="12" w:color="E6E9EE"/>
+        </w:pBdr>
+        <w:shd w:val="clear" w:color="auto" w:fill="FFFFFF"/>
+        <w:spacing w:before="147" w:beforeAutospacing="0" w:after="147" w:line="363" w:lineRule="atLeast"/>
+        <w:rPr>
+          <w:rFonts w:asciiTheme="majorHAnsi" w:hAnsiTheme="majorHAnsi" w:cstheme="majorHAnsi"/>
+        </w:rPr>
+      </w:pPr>
+      <w:r>
+        <w:rPr>
+          <w:rFonts w:asciiTheme="majorHAnsi" w:hAnsiTheme="majorHAnsi" w:cstheme="majorHAnsi"/>
+          <w:color w:val="333333"/>
+        </w:rPr>
+        <w:t>$ mingw32-make</w:t>
       </w:r>
     </w:p>
     <w:p/>
@@ -866,8 +1395,6 @@
         </w:rPr>
         <w:t>exécuter la commande pour lancer une tache et exécuter la tâche : flash [nom-du-projet]</w:t>
       </w:r>
-      <w:bookmarkStart w:id="0" w:name="_GoBack"/>
-      <w:bookmarkEnd w:id="0"/>
     </w:p>
     <w:sectPr>
       <w:pgSz w:w="11906" w:h="16838"/>
@@ -1123,6 +1650,7 @@
     <w:lsdException w:name="HTML Sample" w:semiHidden="1" w:unhideWhenUsed="1"/>
     <w:lsdException w:name="HTML Typewriter" w:semiHidden="1" w:unhideWhenUsed="1"/>
     <w:lsdException w:name="HTML Variable" w:semiHidden="1" w:unhideWhenUsed="1"/>
+    <w:lsdException w:name="Normal Table" w:semiHidden="1" w:unhideWhenUsed="1"/>
     <w:lsdException w:name="annotation subject" w:semiHidden="1" w:unhideWhenUsed="1"/>
     <w:lsdException w:name="No List" w:semiHidden="1" w:unhideWhenUsed="1"/>
     <w:lsdException w:name="Outline List 1" w:semiHidden="1" w:unhideWhenUsed="1"/>
@@ -1169,8 +1697,10 @@
     <w:lsdException w:name="Table Subtle 2" w:semiHidden="1" w:unhideWhenUsed="1"/>
     <w:lsdException w:name="Table Web 1" w:semiHidden="1" w:unhideWhenUsed="1"/>
     <w:lsdException w:name="Table Web 2" w:semiHidden="1" w:unhideWhenUsed="1"/>
+    <w:lsdException w:name="Table Web 3" w:semiHidden="1" w:unhideWhenUsed="1"/>
     <w:lsdException w:name="Balloon Text" w:semiHidden="1" w:unhideWhenUsed="1"/>
     <w:lsdException w:name="Table Grid" w:uiPriority="39"/>
+    <w:lsdException w:name="Table Theme" w:semiHidden="1" w:unhideWhenUsed="1"/>
     <w:lsdException w:name="Placeholder Text" w:semiHidden="1"/>
     <w:lsdException w:name="No Spacing" w:uiPriority="1" w:qFormat="1"/>
     <w:lsdException w:name="Light Shading" w:uiPriority="60"/>

</xml_diff>